<commit_message>
Updated UML Textual Descriptions
</commit_message>
<xml_diff>
--- a/DefiantWorlds/UML/SAM Use Case Textual Descriptions.docx
+++ b/DefiantWorlds/UML/SAM Use Case Textual Descriptions.docx
@@ -801,24 +801,28 @@
         <w:rPr>
           <w:sz w:val="24"/>
         </w:rPr>
-        <w:t>building’s current production is checked to ensure that it is not already in production</w:t>
-      </w:r>
-    </w:p>
-    <w:p>
-      <w:pPr>
-        <w:spacing w:after="0" w:line="240" w:lineRule="auto"/>
-        <w:rPr>
-          <w:sz w:val="24"/>
-        </w:rPr>
-      </w:pPr>
-      <w:proofErr w:type="gramStart"/>
-      <w:r>
-        <w:rPr>
-          <w:sz w:val="24"/>
-        </w:rPr>
-        <w:t>Players</w:t>
-      </w:r>
-      <w:proofErr w:type="gramEnd"/>
+        <w:t xml:space="preserve">building’s current production is checked to </w:t>
+      </w:r>
+      <w:r>
+        <w:rPr>
+          <w:sz w:val="24"/>
+        </w:rPr>
+        <w:t>determine if it is already in production</w:t>
+      </w:r>
+    </w:p>
+    <w:p>
+      <w:pPr>
+        <w:spacing w:after="0" w:line="240" w:lineRule="auto"/>
+        <w:rPr>
+          <w:sz w:val="24"/>
+        </w:rPr>
+      </w:pPr>
+      <w:r>
+        <w:rPr>
+          <w:sz w:val="24"/>
+        </w:rPr>
+        <w:t>Player’s</w:t>
+      </w:r>
       <w:r>
         <w:rPr>
           <w:sz w:val="24"/>
@@ -914,19 +918,45 @@
         <w:br/>
         <w:t>1. The user selects the building they want to produce from</w:t>
       </w:r>
-    </w:p>
-    <w:p>
-      <w:pPr>
-        <w:spacing w:after="0" w:line="240" w:lineRule="auto"/>
-        <w:rPr>
-          <w:sz w:val="24"/>
-        </w:rPr>
-      </w:pPr>
-      <w:r>
-        <w:rPr>
-          <w:sz w:val="24"/>
-        </w:rPr>
-        <w:t xml:space="preserve">2. The game compares the cost of the </w:t>
+      <w:r>
+        <w:rPr>
+          <w:sz w:val="24"/>
+        </w:rPr>
+        <w:t>.</w:t>
+      </w:r>
+    </w:p>
+    <w:p>
+      <w:pPr>
+        <w:spacing w:after="0" w:line="240" w:lineRule="auto"/>
+        <w:rPr>
+          <w:sz w:val="24"/>
+        </w:rPr>
+      </w:pPr>
+      <w:r>
+        <w:rPr>
+          <w:sz w:val="24"/>
+        </w:rPr>
+        <w:t>2. The user selects the unit they wish to produce.</w:t>
+      </w:r>
+    </w:p>
+    <w:p>
+      <w:pPr>
+        <w:spacing w:after="0" w:line="240" w:lineRule="auto"/>
+        <w:rPr>
+          <w:sz w:val="24"/>
+        </w:rPr>
+      </w:pPr>
+      <w:r>
+        <w:rPr>
+          <w:sz w:val="24"/>
+        </w:rPr>
+        <w:t>3</w:t>
+      </w:r>
+      <w:r>
+        <w:rPr>
+          <w:sz w:val="24"/>
+        </w:rPr>
+        <w:t xml:space="preserve">. The game compares the cost of the </w:t>
       </w:r>
       <w:r>
         <w:rPr>
@@ -952,21 +982,33 @@
         <w:rPr>
           <w:sz w:val="24"/>
         </w:rPr>
-        <w:t>3. The game accepts that the player has sufficient funds.</w:t>
-      </w:r>
-    </w:p>
-    <w:p>
-      <w:pPr>
-        <w:spacing w:after="0" w:line="240" w:lineRule="auto"/>
-        <w:rPr>
-          <w:sz w:val="24"/>
-        </w:rPr>
-      </w:pPr>
-      <w:r>
-        <w:rPr>
-          <w:sz w:val="24"/>
-        </w:rPr>
-        <w:t xml:space="preserve">4. The game checks </w:t>
+        <w:t>4</w:t>
+      </w:r>
+      <w:r>
+        <w:rPr>
+          <w:sz w:val="24"/>
+        </w:rPr>
+        <w:t>. The game accepts that the player has sufficient funds.</w:t>
+      </w:r>
+    </w:p>
+    <w:p>
+      <w:pPr>
+        <w:spacing w:after="0" w:line="240" w:lineRule="auto"/>
+        <w:rPr>
+          <w:sz w:val="24"/>
+        </w:rPr>
+      </w:pPr>
+      <w:r>
+        <w:rPr>
+          <w:sz w:val="24"/>
+        </w:rPr>
+        <w:t>5</w:t>
+      </w:r>
+      <w:r>
+        <w:rPr>
+          <w:sz w:val="24"/>
+        </w:rPr>
+        <w:t xml:space="preserve">. The game checks </w:t>
       </w:r>
       <w:r>
         <w:rPr>
@@ -986,7 +1028,13 @@
         <w:rPr>
           <w:sz w:val="24"/>
         </w:rPr>
-        <w:t xml:space="preserve">5. The game passes the check – </w:t>
+        <w:t>6</w:t>
+      </w:r>
+      <w:r>
+        <w:rPr>
+          <w:sz w:val="24"/>
+        </w:rPr>
+        <w:t xml:space="preserve">. The game passes the check – </w:t>
       </w:r>
       <w:r>
         <w:rPr>
@@ -1006,7 +1054,13 @@
         <w:rPr>
           <w:sz w:val="24"/>
         </w:rPr>
-        <w:t xml:space="preserve">6. The </w:t>
+        <w:t>7</w:t>
+      </w:r>
+      <w:r>
+        <w:rPr>
+          <w:sz w:val="24"/>
+        </w:rPr>
+        <w:t xml:space="preserve">. The </w:t>
       </w:r>
       <w:r>
         <w:rPr>
@@ -1038,124 +1092,160 @@
         <w:rPr>
           <w:sz w:val="24"/>
         </w:rPr>
-        <w:t>7. The game deducts the cost of the building from the player’s funds.</w:t>
-      </w:r>
-    </w:p>
-    <w:p>
-      <w:pPr>
-        <w:spacing w:after="0" w:line="240" w:lineRule="auto"/>
-        <w:rPr>
-          <w:sz w:val="24"/>
-        </w:rPr>
-      </w:pPr>
-      <w:r>
-        <w:rPr>
-          <w:sz w:val="24"/>
-        </w:rPr>
-        <w:t>8. The user continues to play.</w:t>
-      </w:r>
-    </w:p>
-    <w:p>
-      <w:pPr>
-        <w:spacing w:after="0" w:line="240" w:lineRule="auto"/>
-        <w:rPr>
-          <w:sz w:val="24"/>
-        </w:rPr>
-      </w:pPr>
-    </w:p>
-    <w:p>
-      <w:pPr>
-        <w:spacing w:after="0" w:line="240" w:lineRule="auto"/>
-        <w:rPr>
-          <w:sz w:val="24"/>
-        </w:rPr>
-      </w:pPr>
-      <w:r>
-        <w:rPr>
-          <w:sz w:val="24"/>
-        </w:rPr>
-        <w:t>Unsuccessful Flow:</w:t>
-      </w:r>
-    </w:p>
-    <w:p>
-      <w:pPr>
-        <w:spacing w:after="0" w:line="240" w:lineRule="auto"/>
-        <w:rPr>
-          <w:sz w:val="24"/>
-        </w:rPr>
-      </w:pPr>
-      <w:r>
-        <w:rPr>
-          <w:sz w:val="24"/>
-        </w:rPr>
-        <w:t xml:space="preserve">2A1: The player does not have enough minerals to pay for the cost of </w:t>
-      </w:r>
-      <w:r>
-        <w:rPr>
-          <w:sz w:val="24"/>
-        </w:rPr>
-        <w:t>producing</w:t>
-      </w:r>
-      <w:r>
-        <w:rPr>
-          <w:sz w:val="24"/>
-        </w:rPr>
-        <w:t xml:space="preserve"> the </w:t>
-      </w:r>
-      <w:r>
-        <w:rPr>
-          <w:sz w:val="24"/>
-        </w:rPr>
-        <w:t>unit</w:t>
-      </w:r>
-      <w:r>
-        <w:rPr>
-          <w:sz w:val="24"/>
-        </w:rPr>
-        <w:t>. An error message is returned at the bottom left of the screen letting the player be aware of the issue.</w:t>
-      </w:r>
-    </w:p>
-    <w:p>
-      <w:pPr>
-        <w:spacing w:after="0" w:line="240" w:lineRule="auto"/>
-        <w:rPr>
-          <w:sz w:val="24"/>
-        </w:rPr>
-      </w:pPr>
-    </w:p>
-    <w:p>
-      <w:pPr>
-        <w:spacing w:after="0" w:line="240" w:lineRule="auto"/>
-        <w:rPr>
-          <w:sz w:val="24"/>
-        </w:rPr>
-      </w:pPr>
-      <w:r>
-        <w:rPr>
-          <w:sz w:val="24"/>
-        </w:rPr>
-        <w:t xml:space="preserve">4A1: </w:t>
-      </w:r>
-      <w:r>
-        <w:rPr>
-          <w:sz w:val="24"/>
-        </w:rPr>
-        <w:t>The building is already producing a unit, and as such cannot produce two units at the same time</w:t>
-      </w:r>
-      <w:r>
-        <w:rPr>
-          <w:sz w:val="24"/>
-        </w:rPr>
-        <w:t>.</w:t>
-      </w:r>
-      <w:r>
-        <w:rPr>
-          <w:sz w:val="24"/>
-        </w:rPr>
-        <w:t xml:space="preserve"> An error message is returned to the player, informing them of the issue.</w:t>
+        <w:t>8</w:t>
+      </w:r>
+      <w:r>
+        <w:rPr>
+          <w:sz w:val="24"/>
+        </w:rPr>
+        <w:t>. The game deducts the cost of the building from the player’s funds.</w:t>
+      </w:r>
+    </w:p>
+    <w:p>
+      <w:pPr>
+        <w:spacing w:after="0" w:line="240" w:lineRule="auto"/>
+        <w:rPr>
+          <w:sz w:val="24"/>
+        </w:rPr>
+      </w:pPr>
+      <w:r>
+        <w:rPr>
+          <w:sz w:val="24"/>
+        </w:rPr>
+        <w:t>9</w:t>
+      </w:r>
+      <w:r>
+        <w:rPr>
+          <w:sz w:val="24"/>
+        </w:rPr>
+        <w:t>. The user continues to p</w:t>
       </w:r>
       <w:bookmarkStart w:id="0" w:name="_GoBack"/>
       <w:bookmarkEnd w:id="0"/>
+      <w:r>
+        <w:rPr>
+          <w:sz w:val="24"/>
+        </w:rPr>
+        <w:t>lay.</w:t>
+      </w:r>
+    </w:p>
+    <w:p>
+      <w:pPr>
+        <w:spacing w:after="0" w:line="240" w:lineRule="auto"/>
+        <w:rPr>
+          <w:sz w:val="24"/>
+        </w:rPr>
+      </w:pPr>
+    </w:p>
+    <w:p>
+      <w:pPr>
+        <w:spacing w:after="0" w:line="240" w:lineRule="auto"/>
+        <w:rPr>
+          <w:sz w:val="24"/>
+        </w:rPr>
+      </w:pPr>
+      <w:r>
+        <w:rPr>
+          <w:sz w:val="24"/>
+        </w:rPr>
+        <w:t>Unsuccessful Flow:</w:t>
+      </w:r>
+    </w:p>
+    <w:p>
+      <w:pPr>
+        <w:spacing w:after="0" w:line="240" w:lineRule="auto"/>
+        <w:rPr>
+          <w:sz w:val="24"/>
+        </w:rPr>
+      </w:pPr>
+      <w:r>
+        <w:rPr>
+          <w:sz w:val="24"/>
+        </w:rPr>
+        <w:t>3</w:t>
+      </w:r>
+      <w:r>
+        <w:rPr>
+          <w:sz w:val="24"/>
+        </w:rPr>
+        <w:t xml:space="preserve">A1: The player does not have enough minerals to pay for the cost of </w:t>
+      </w:r>
+      <w:r>
+        <w:rPr>
+          <w:sz w:val="24"/>
+        </w:rPr>
+        <w:t>producing</w:t>
+      </w:r>
+      <w:r>
+        <w:rPr>
+          <w:sz w:val="24"/>
+        </w:rPr>
+        <w:t xml:space="preserve"> the </w:t>
+      </w:r>
+      <w:r>
+        <w:rPr>
+          <w:sz w:val="24"/>
+        </w:rPr>
+        <w:t>unit</w:t>
+      </w:r>
+      <w:r>
+        <w:rPr>
+          <w:sz w:val="24"/>
+        </w:rPr>
+        <w:t>. An error message is returned at the bottom left of the screen letting the player be aware of the issue.</w:t>
+      </w:r>
+    </w:p>
+    <w:p>
+      <w:pPr>
+        <w:spacing w:after="0" w:line="240" w:lineRule="auto"/>
+        <w:rPr>
+          <w:sz w:val="24"/>
+        </w:rPr>
+      </w:pPr>
+    </w:p>
+    <w:p>
+      <w:pPr>
+        <w:spacing w:after="0" w:line="240" w:lineRule="auto"/>
+        <w:rPr>
+          <w:sz w:val="24"/>
+        </w:rPr>
+      </w:pPr>
+      <w:r>
+        <w:rPr>
+          <w:sz w:val="24"/>
+        </w:rPr>
+        <w:t>5</w:t>
+      </w:r>
+      <w:r>
+        <w:rPr>
+          <w:sz w:val="24"/>
+        </w:rPr>
+        <w:t xml:space="preserve">A1: </w:t>
+      </w:r>
+      <w:r>
+        <w:rPr>
+          <w:sz w:val="24"/>
+        </w:rPr>
+        <w:t>The building is already producing a unit, and as such cannot produce two units at the same time</w:t>
+      </w:r>
+      <w:r>
+        <w:rPr>
+          <w:sz w:val="24"/>
+        </w:rPr>
+        <w:t>.</w:t>
+      </w:r>
+      <w:r>
+        <w:rPr>
+          <w:sz w:val="24"/>
+        </w:rPr>
+        <w:t xml:space="preserve"> </w:t>
+      </w:r>
+      <w:r>
+        <w:rPr>
+          <w:sz w:val="24"/>
+        </w:rPr>
+        <w:t>The unit is placed in the production building’s build queue. When the production building’s queue reaches the unit, it will start production</w:t>
+      </w:r>
     </w:p>
     <w:sectPr>
       <w:pgSz w:w="11906" w:h="16838"/>

</xml_diff>